<commit_message>
Action Pistol August 2nd match
</commit_message>
<xml_diff>
--- a/Stages/USPSA/Matches/LKNAP 08_25_2/Stage1.docx
+++ b/Stages/USPSA/Matches/LKNAP 08_25_2/Stage1.docx
@@ -30,7 +30,27 @@
           <w:sz w:val="24"/>
           <w:szCs w:val="24"/>
         </w:rPr>
-        <w:t>August 12</w:t>
+        <w:t xml:space="preserve">Pistol </w:t>
+      </w:r>
+      <w:r>
+        <w:rPr>
+          <w:rFonts w:ascii="Arial" w:hAnsi="Arial"/>
+          <w:b/>
+          <w:bCs/>
+          <w:sz w:val="24"/>
+          <w:szCs w:val="24"/>
+        </w:rPr>
+        <w:t xml:space="preserve">August </w:t>
+      </w:r>
+      <w:r>
+        <w:rPr>
+          <w:rFonts w:ascii="Arial" w:hAnsi="Arial"/>
+          <w:b/>
+          <w:bCs/>
+          <w:sz w:val="24"/>
+          <w:szCs w:val="24"/>
+        </w:rPr>
+        <w:t>26</w:t>
       </w:r>
       <w:r>
         <w:rPr>
@@ -132,15 +152,20 @@
       <w:pPr>
         <w:jc w:val="center"/>
       </w:pPr>
+    </w:p>
+    <w:p>
+      <w:pPr>
+        <w:jc w:val="center"/>
+      </w:pPr>
       <w:r>
         <w:rPr>
           <w:noProof/>
         </w:rPr>
         <w:drawing>
-          <wp:inline distT="0" distB="0" distL="0" distR="0" wp14:anchorId="396E0F9C" wp14:editId="002C137E">
-            <wp:extent cx="6400800" cy="4032885"/>
-            <wp:effectExtent l="0" t="0" r="0" b="5715"/>
-            <wp:docPr id="1349135872" name="Picture 1" descr="A diagram of a factory&#10;&#10;AI-generated content may be incorrect."/>
+          <wp:inline distT="0" distB="0" distL="0" distR="0" wp14:anchorId="55D72C50" wp14:editId="07A8A89B">
+            <wp:extent cx="6400800" cy="4639945"/>
+            <wp:effectExtent l="0" t="0" r="0" b="8255"/>
+            <wp:docPr id="2516236" name="Picture 1"/>
             <wp:cNvGraphicFramePr>
               <a:graphicFrameLocks xmlns:a="http://schemas.openxmlformats.org/drawingml/2006/main" noChangeAspect="1"/>
             </wp:cNvGraphicFramePr>
@@ -148,7 +173,7 @@
               <a:graphicData uri="http://schemas.openxmlformats.org/drawingml/2006/picture">
                 <pic:pic xmlns:pic="http://schemas.openxmlformats.org/drawingml/2006/picture">
                   <pic:nvPicPr>
-                    <pic:cNvPr id="1349135872" name="Picture 1" descr="A diagram of a factory&#10;&#10;AI-generated content may be incorrect."/>
+                    <pic:cNvPr id="2516236" name=""/>
                     <pic:cNvPicPr/>
                   </pic:nvPicPr>
                   <pic:blipFill>
@@ -160,7 +185,7 @@
                   <pic:spPr>
                     <a:xfrm>
                       <a:off x="0" y="0"/>
-                      <a:ext cx="6400800" cy="4032885"/>
+                      <a:ext cx="6400800" cy="4639945"/>
                     </a:xfrm>
                     <a:prstGeom prst="rect">
                       <a:avLst/>
@@ -173,28 +198,15 @@
         </w:drawing>
       </w:r>
     </w:p>
-    <w:p>
-      <w:pPr>
-        <w:jc w:val="center"/>
-      </w:pPr>
-    </w:p>
-    <w:p/>
-    <w:p/>
-    <w:p/>
-    <w:p/>
     <w:p/>
     <w:p/>
     <w:p>
       <w:r>
-        <w:br w:type="page"/>
-      </w:r>
-      <w:r>
-        <w:rPr>
-          <w:b/>
-          <w:bCs/>
-        </w:rPr>
-        <w:lastRenderedPageBreak/>
-        <w:t>Written Stage Briefings:</w:t>
+        <w:rPr>
+          <w:b/>
+          <w:bCs/>
+        </w:rPr>
+        <w:t>Written Stage Briefing:</w:t>
       </w:r>
     </w:p>
     <w:p>
@@ -222,126 +234,48 @@
           <w:b/>
           <w:bCs/>
         </w:rPr>
+        <w:t xml:space="preserve"> – </w:t>
+      </w:r>
+      <w:r>
+        <w:rPr>
+          <w:b/>
+          <w:bCs/>
+        </w:rPr>
+        <w:t>Walk This Way</w:t>
+      </w:r>
+      <w:r>
+        <w:rPr>
+          <w:b/>
+          <w:bCs/>
+        </w:rPr>
+        <w:t xml:space="preserve"> -</w:t>
+      </w:r>
+      <w:r>
+        <w:rPr>
+          <w:b/>
+          <w:bCs/>
+        </w:rPr>
         <w:t xml:space="preserve"> </w:t>
       </w:r>
       <w:r>
-        <w:rPr>
-          <w:b/>
-          <w:bCs/>
-        </w:rPr>
-        <w:t>–</w:t>
-      </w:r>
-      <w:r>
-        <w:rPr>
-          <w:b/>
-          <w:bCs/>
-        </w:rPr>
-        <w:t xml:space="preserve"> </w:t>
-      </w:r>
-      <w:r>
-        <w:rPr>
-          <w:b/>
-          <w:bCs/>
-        </w:rPr>
-        <w:t>Bark at the Sun</w:t>
-      </w:r>
-      <w:r>
-        <w:rPr>
-          <w:b/>
-          <w:bCs/>
-        </w:rPr>
-        <w:t xml:space="preserve"> </w:t>
-      </w:r>
-      <w:r>
-        <w:rPr>
-          <w:b/>
-          <w:bCs/>
-        </w:rPr>
-        <w:t>-</w:t>
-      </w:r>
-      <w:r>
-        <w:rPr>
-          <w:b/>
-          <w:bCs/>
-        </w:rPr>
-        <w:t xml:space="preserve"> </w:t>
-      </w:r>
-      <w:r>
-        <w:t xml:space="preserve">is a </w:t>
-      </w:r>
-      <w:r>
-        <w:t>2</w:t>
-      </w:r>
-      <w:r>
-        <w:t>4</w:t>
-      </w:r>
-      <w:r>
-        <w:t xml:space="preserve">-round, </w:t>
+        <w:t>is a 24-round, 120 point, Comstock Long Course. There are 1</w:t>
       </w:r>
       <w:r>
         <w:t>1</w:t>
       </w:r>
       <w:r>
-        <w:t>2</w:t>
-      </w:r>
-      <w:r>
-        <w:t>0</w:t>
-      </w:r>
-      <w:r>
-        <w:t xml:space="preserve"> point, Comstock </w:t>
-      </w:r>
-      <w:r>
-        <w:t xml:space="preserve">Long </w:t>
-      </w:r>
-      <w:r>
-        <w:t xml:space="preserve">Course. There are </w:t>
-      </w:r>
-      <w:r>
-        <w:t>1</w:t>
-      </w:r>
-      <w:r>
-        <w:t>2</w:t>
-      </w:r>
-      <w:r>
-        <w:t xml:space="preserve"> </w:t>
-      </w:r>
-      <w:r>
-        <w:t>car</w:t>
-      </w:r>
-      <w:r>
-        <w:t>d</w:t>
-      </w:r>
-      <w:r>
-        <w:t xml:space="preserve">board </w:t>
-      </w:r>
-      <w:r>
-        <w:t>targets</w:t>
-      </w:r>
-      <w:r>
-        <w:t>. T</w:t>
-      </w:r>
-      <w:r>
-        <w:t xml:space="preserve">he best 2 hits per </w:t>
-      </w:r>
-      <w:r>
-        <w:t>car</w:t>
-      </w:r>
-      <w:r>
-        <w:t>d</w:t>
-      </w:r>
-      <w:r>
-        <w:t xml:space="preserve">board </w:t>
-      </w:r>
-      <w:r>
-        <w:t>target will be scored</w:t>
+        <w:t xml:space="preserve"> cardboard targets</w:t>
+      </w:r>
+      <w:r>
+        <w:t xml:space="preserve"> and 2 steel targets</w:t>
+      </w:r>
+      <w:r>
+        <w:t>. The best 2 hits per cardboard target will be scored</w:t>
       </w:r>
       <w:r>
         <w:t>.</w:t>
       </w:r>
       <w:r>
-        <w:t xml:space="preserve"> </w:t>
-      </w:r>
-      <w:r>
         <w:br/>
       </w:r>
       <w:r>
@@ -352,22 +286,13 @@
         <w:t>Handgun start position</w:t>
       </w:r>
       <w:r>
-        <w:t xml:space="preserve"> </w:t>
-      </w:r>
-      <w:r>
-        <w:t>B</w:t>
-      </w:r>
-      <w:r>
-        <w:t xml:space="preserve">oth feet </w:t>
-      </w:r>
-      <w:r>
-        <w:t>on the Xs</w:t>
-      </w:r>
-      <w:r>
-        <w:t>, both hands touching wall.</w:t>
-      </w:r>
-      <w:r>
-        <w:t xml:space="preserve"> The handgun is </w:t>
+        <w:t xml:space="preserve"> Both feet </w:t>
+      </w:r>
+      <w:r>
+        <w:t>inside the left shooting box</w:t>
+      </w:r>
+      <w:r>
+        <w:t xml:space="preserve">. The handgun is </w:t>
       </w:r>
       <w:r>
         <w:rPr>
@@ -392,31 +317,13 @@
         <w:t>PCC start position</w:t>
       </w:r>
       <w:r>
-        <w:t xml:space="preserve"> </w:t>
-      </w:r>
-      <w:r>
-        <w:t>B</w:t>
-      </w:r>
-      <w:r>
-        <w:t>oth fee</w:t>
-      </w:r>
-      <w:r>
-        <w:t>t</w:t>
-      </w:r>
-      <w:r>
-        <w:t xml:space="preserve"> </w:t>
-      </w:r>
-      <w:r>
-        <w:t>on the Xs</w:t>
-      </w:r>
-      <w:r>
-        <w:t>.</w:t>
-      </w:r>
-      <w:r>
-        <w:t xml:space="preserve"> </w:t>
-      </w:r>
-      <w:r>
-        <w:t xml:space="preserve">PCC is </w:t>
+        <w:t xml:space="preserve"> Both feet </w:t>
+      </w:r>
+      <w:r>
+        <w:t>inside the left shooting box.</w:t>
+      </w:r>
+      <w:r>
+        <w:t xml:space="preserve"> PCC is </w:t>
       </w:r>
       <w:r>
         <w:rPr>
@@ -429,7 +336,7 @@
         <w:t xml:space="preserve"> with </w:t>
       </w:r>
       <w:r>
-        <w:t>muzzle touching wall.</w:t>
+        <w:t>stock touching belt.</w:t>
       </w:r>
     </w:p>
     <w:p>
@@ -439,12 +346,12 @@
       <w:r>
         <w:t>On the audible start signal, engage targets from within the shooting area.</w:t>
       </w:r>
+      <w:r>
+        <w:br/>
+        <w:t>Popper 2 activates the swinger which is not visible at rest.</w:t>
+      </w:r>
     </w:p>
-    <w:p>
-      <w:pPr>
-        <w:spacing w:before="40" w:line="259" w:lineRule="auto"/>
-      </w:pPr>
-    </w:p>
+    <w:p/>
     <w:sectPr>
       <w:headerReference w:type="default" r:id="rId9"/>
       <w:pgSz w:w="12240" w:h="15840"/>

</xml_diff>